<commit_message>
New commit - doc file edited
</commit_message>
<xml_diff>
--- a/Video 024/CSS Shadows and Outlines.docx
+++ b/Video 024/CSS Shadows and Outlines.docx
@@ -447,7 +447,67 @@
         <w:rPr>
           <w:lang w:val="en-US"/>
         </w:rPr>
-        <w:t>This property is not available for browsers.</w:t>
+        <w:t xml:space="preserve">This property is not available for </w:t>
+      </w:r>
+      <w:r>
+        <w:rPr>
+          <w:lang w:val="en-US"/>
+        </w:rPr>
+        <w:t>borders</w:t>
+      </w:r>
+      <w:r>
+        <w:rPr>
+          <w:lang w:val="en-US"/>
+        </w:rPr>
+        <w:t>.</w:t>
+      </w:r>
+    </w:p>
+    <w:p>
+      <w:pPr>
+        <w:pStyle w:val="ListParagraph"/>
+        <w:rPr>
+          <w:lang w:val="en-US"/>
+        </w:rPr>
+      </w:pPr>
+      <w:r>
+        <w:rPr>
+          <w:lang w:val="en-US"/>
+        </w:rPr>
+        <w:drawing>
+          <wp:inline distT="0" distB="0" distL="0" distR="0" wp14:anchorId="605115DE" wp14:editId="21C0C662">
+            <wp:extent cx="2038635" cy="200053"/>
+            <wp:effectExtent l="0" t="0" r="0" b="9525"/>
+            <wp:docPr id="380500991" name="Picture 1"/>
+            <wp:cNvGraphicFramePr>
+              <a:graphicFrameLocks xmlns:a="http://schemas.openxmlformats.org/drawingml/2006/main" noChangeAspect="1"/>
+            </wp:cNvGraphicFramePr>
+            <a:graphic xmlns:a="http://schemas.openxmlformats.org/drawingml/2006/main">
+              <a:graphicData uri="http://schemas.openxmlformats.org/drawingml/2006/picture">
+                <pic:pic xmlns:pic="http://schemas.openxmlformats.org/drawingml/2006/picture">
+                  <pic:nvPicPr>
+                    <pic:cNvPr id="380500991" name=""/>
+                    <pic:cNvPicPr/>
+                  </pic:nvPicPr>
+                  <pic:blipFill>
+                    <a:blip r:embed="rId7"/>
+                    <a:stretch>
+                      <a:fillRect/>
+                    </a:stretch>
+                  </pic:blipFill>
+                  <pic:spPr>
+                    <a:xfrm>
+                      <a:off x="0" y="0"/>
+                      <a:ext cx="2038635" cy="200053"/>
+                    </a:xfrm>
+                    <a:prstGeom prst="rect">
+                      <a:avLst/>
+                    </a:prstGeom>
+                  </pic:spPr>
+                </pic:pic>
+              </a:graphicData>
+            </a:graphic>
+          </wp:inline>
+        </w:drawing>
       </w:r>
     </w:p>
     <w:p>
@@ -465,7 +525,67 @@
         <w:rPr>
           <w:lang w:val="en-US"/>
         </w:rPr>
-        <w:t>Can’t change width of borders can’t do this for borders.</w:t>
+        <w:t xml:space="preserve">Can’t change width of </w:t>
+      </w:r>
+      <w:r>
+        <w:rPr>
+          <w:lang w:val="en-US"/>
+        </w:rPr>
+        <w:t>outline</w:t>
+      </w:r>
+      <w:r>
+        <w:rPr>
+          <w:lang w:val="en-US"/>
+        </w:rPr>
+        <w:t xml:space="preserve"> can do this for borders.</w:t>
+      </w:r>
+    </w:p>
+    <w:p>
+      <w:pPr>
+        <w:pStyle w:val="ListParagraph"/>
+        <w:rPr>
+          <w:lang w:val="en-US"/>
+        </w:rPr>
+      </w:pPr>
+      <w:r>
+        <w:rPr>
+          <w:lang w:val="en-US"/>
+        </w:rPr>
+        <w:drawing>
+          <wp:inline distT="0" distB="0" distL="0" distR="0" wp14:anchorId="18866735" wp14:editId="77321472">
+            <wp:extent cx="1667108" cy="171474"/>
+            <wp:effectExtent l="0" t="0" r="9525" b="0"/>
+            <wp:docPr id="85898272" name="Picture 1"/>
+            <wp:cNvGraphicFramePr>
+              <a:graphicFrameLocks xmlns:a="http://schemas.openxmlformats.org/drawingml/2006/main" noChangeAspect="1"/>
+            </wp:cNvGraphicFramePr>
+            <a:graphic xmlns:a="http://schemas.openxmlformats.org/drawingml/2006/main">
+              <a:graphicData uri="http://schemas.openxmlformats.org/drawingml/2006/picture">
+                <pic:pic xmlns:pic="http://schemas.openxmlformats.org/drawingml/2006/picture">
+                  <pic:nvPicPr>
+                    <pic:cNvPr id="85898272" name=""/>
+                    <pic:cNvPicPr/>
+                  </pic:nvPicPr>
+                  <pic:blipFill>
+                    <a:blip r:embed="rId8"/>
+                    <a:stretch>
+                      <a:fillRect/>
+                    </a:stretch>
+                  </pic:blipFill>
+                  <pic:spPr>
+                    <a:xfrm>
+                      <a:off x="0" y="0"/>
+                      <a:ext cx="1667108" cy="171474"/>
+                    </a:xfrm>
+                    <a:prstGeom prst="rect">
+                      <a:avLst/>
+                    </a:prstGeom>
+                  </pic:spPr>
+                </pic:pic>
+              </a:graphicData>
+            </a:graphic>
+          </wp:inline>
+        </w:drawing>
       </w:r>
     </w:p>
     <w:p>

</xml_diff>